<commit_message>
Modified the prompts.docx file
</commit_message>
<xml_diff>
--- a/prompts.docx
+++ b/prompts.docx
@@ -128,39 +128,33 @@
           <w:sz w:val="24"/>
           <w:szCs w:val="24"/>
         </w:rPr>
-        <w:t>searches. A better approach is to use a HashSet&lt;int&gt; for O(1) lookups.</w:t>
-      </w:r>
-      <w:r>
-        <w:rPr>
-          <w:rFonts w:ascii="Times New Roman" w:hAnsi="Times New Roman" w:cs="Times New Roman"/>
-          <w:sz w:val="24"/>
-          <w:szCs w:val="24"/>
-        </w:rPr>
-        <w:t xml:space="preserve"> </w:t>
-      </w:r>
-      <w:r>
-        <w:rPr>
-          <w:rFonts w:ascii="Times New Roman" w:hAnsi="Times New Roman" w:cs="Times New Roman"/>
-          <w:sz w:val="24"/>
-          <w:szCs w:val="24"/>
-        </w:rPr>
-        <w:t xml:space="preserve">The chatbot also provided a </w:t>
-      </w:r>
-      <w:r>
-        <w:rPr>
-          <w:rFonts w:ascii="Times New Roman" w:hAnsi="Times New Roman" w:cs="Times New Roman"/>
-          <w:sz w:val="24"/>
-          <w:szCs w:val="24"/>
-        </w:rPr>
-        <w:t>completely</w:t>
-      </w:r>
-      <w:r>
-        <w:rPr>
-          <w:rFonts w:ascii="Times New Roman" w:hAnsi="Times New Roman" w:cs="Times New Roman"/>
-          <w:sz w:val="24"/>
-          <w:szCs w:val="24"/>
-        </w:rPr>
-        <w:t xml:space="preserve"> refactored version of the method using this approach.</w:t>
+        <w:t xml:space="preserve">searches. A better approach is to use </w:t>
+      </w:r>
+      <w:proofErr w:type="gramStart"/>
+      <w:r>
+        <w:rPr>
+          <w:rFonts w:ascii="Times New Roman" w:hAnsi="Times New Roman" w:cs="Times New Roman"/>
+          <w:sz w:val="24"/>
+          <w:szCs w:val="24"/>
+        </w:rPr>
+        <w:t>a HashSet</w:t>
+      </w:r>
+      <w:proofErr w:type="gramEnd"/>
+      <w:r>
+        <w:rPr>
+          <w:rFonts w:ascii="Times New Roman" w:hAnsi="Times New Roman" w:cs="Times New Roman"/>
+          <w:sz w:val="24"/>
+          <w:szCs w:val="24"/>
+        </w:rPr>
+        <w:t xml:space="preserve">&lt;int&gt; for O(1) lookups. </w:t>
+      </w:r>
+      <w:r>
+        <w:rPr>
+          <w:rFonts w:ascii="Times New Roman" w:hAnsi="Times New Roman" w:cs="Times New Roman"/>
+          <w:sz w:val="24"/>
+          <w:szCs w:val="24"/>
+        </w:rPr>
+        <w:t>The chatbot also provided a completely refactored version of the method using this approach.</w:t>
       </w:r>
     </w:p>
     <w:p>
@@ -403,12 +397,6 @@
           <w:szCs w:val="24"/>
         </w:rPr>
       </w:pPr>
-      <w:r>
-        <w:rPr>
-          <w:rFonts w:ascii="Times New Roman" w:hAnsi="Times New Roman" w:cs="Times New Roman"/>
-        </w:rPr>
-        <w:br/>
-      </w:r>
     </w:p>
     <w:p>
       <w:pPr>
@@ -503,15 +491,7 @@
           <w:sz w:val="24"/>
           <w:szCs w:val="24"/>
         </w:rPr>
-        <w:t>Original implementation uses nested loops, leading to O(n^2) time and O(1) space.</w:t>
-      </w:r>
-      <w:r>
-        <w:rPr>
-          <w:rFonts w:ascii="Times New Roman" w:hAnsi="Times New Roman" w:cs="Times New Roman"/>
-          <w:sz w:val="24"/>
-          <w:szCs w:val="24"/>
-        </w:rPr>
-        <w:t xml:space="preserve"> </w:t>
+        <w:t xml:space="preserve">Original implementation uses nested loops, leading to O(n^2) time and O(1) space. </w:t>
       </w:r>
       <w:r>
         <w:rPr>
@@ -623,13 +603,7 @@
           <w:rFonts w:ascii="Times New Roman" w:hAnsi="Times New Roman" w:cs="Times New Roman"/>
         </w:rPr>
         <w:lastRenderedPageBreak/>
-        <w:t>4</w:t>
-      </w:r>
-      <w:r>
-        <w:rPr>
-          <w:rFonts w:ascii="Times New Roman" w:hAnsi="Times New Roman" w:cs="Times New Roman"/>
-        </w:rPr>
-        <w:t>. IsPalindrome Edge Case Enhancement</w:t>
+        <w:t>4. IsPalindrome Edge Case Enhancement</w:t>
       </w:r>
     </w:p>
     <w:p>
@@ -719,23 +693,7 @@
           <w:sz w:val="24"/>
           <w:szCs w:val="24"/>
         </w:rPr>
-        <w:t xml:space="preserve">Copilot identified that my method handled most </w:t>
-      </w:r>
-      <w:r>
-        <w:rPr>
-          <w:rFonts w:ascii="Times New Roman" w:hAnsi="Times New Roman" w:cs="Times New Roman"/>
-          <w:sz w:val="24"/>
-          <w:szCs w:val="24"/>
-        </w:rPr>
-        <w:t>cases but</w:t>
-      </w:r>
-      <w:r>
-        <w:rPr>
-          <w:rFonts w:ascii="Times New Roman" w:hAnsi="Times New Roman" w:cs="Times New Roman"/>
-          <w:sz w:val="24"/>
-          <w:szCs w:val="24"/>
-        </w:rPr>
-        <w:t xml:space="preserve"> claimed it did not handle numbers ending with zero properly.</w:t>
+        <w:t>Copilot identified that my method handled most cases but claimed it did not handle numbers ending with zero properly.</w:t>
       </w:r>
       <w:r>
         <w:rPr>
@@ -1993,6 +1951,7 @@
   <w:style w:type="character" w:default="1" w:styleId="DefaultParagraphFont">
     <w:name w:val="Default Paragraph Font"/>
     <w:uiPriority w:val="1"/>
+    <w:semiHidden/>
     <w:unhideWhenUsed/>
   </w:style>
   <w:style w:type="table" w:default="1" w:styleId="TableNormal">
@@ -2497,6 +2456,8 @@
   <w:rsids>
     <w:rsidRoot w:val="00A31FCB"/>
     <w:rsid w:val="00476395"/>
+    <w:rsid w:val="0077636F"/>
+    <w:rsid w:val="007D22FF"/>
     <w:rsid w:val="00A31FCB"/>
     <w:rsid w:val="00F804F6"/>
   </w:rsids>
@@ -2949,10 +2910,6 @@
     <w:semiHidden/>
     <w:unhideWhenUsed/>
   </w:style>
-  <w:style w:type="paragraph" w:customStyle="1" w:styleId="D52DAC0645494BC7A82BE402F8C6FE46">
-    <w:name w:val="D52DAC0645494BC7A82BE402F8C6FE46"/>
-    <w:rsid w:val="00A31FCB"/>
-  </w:style>
   <w:style w:type="paragraph" w:customStyle="1" w:styleId="B56A08D31CE644F78825E0EEB8E504DF">
     <w:name w:val="B56A08D31CE644F78825E0EEB8E504DF"/>
     <w:rsid w:val="00A31FCB"/>

</xml_diff>